<commit_message>
Actualizo index.html - style.css
</commit_message>
<xml_diff>
--- a/Boceto/Proyecto.docx
+++ b/Boceto/Proyecto.docx
@@ -70,15 +70,17 @@
         <w:spacing w:after="0" w:line="240" w:lineRule="auto"/>
         <w:rPr>
           <w:rFonts w:ascii="Verdana" w:eastAsia="Times New Roman" w:hAnsi="Verdana" w:cs="Times New Roman"/>
-          <w:lang w:eastAsia="es-AR"/>
-        </w:rPr>
-      </w:pPr>
-      <w:bookmarkStart w:id="0" w:name="_GoBack"/>
-      <w:bookmarkEnd w:id="0"/>
+          <w:b/>
+          <w:u w:val="single"/>
+          <w:lang w:eastAsia="es-AR"/>
+        </w:rPr>
+      </w:pPr>
       <w:proofErr w:type="spellStart"/>
       <w:r>
         <w:rPr>
           <w:rFonts w:ascii="Verdana" w:eastAsia="Times New Roman" w:hAnsi="Verdana" w:cs="Times New Roman"/>
+          <w:b/>
+          <w:u w:val="single"/>
           <w:lang w:eastAsia="es-AR"/>
         </w:rPr>
         <w:t>Descripcion</w:t>
@@ -87,6 +89,8 @@
       <w:r>
         <w:rPr>
           <w:rFonts w:ascii="Verdana" w:eastAsia="Times New Roman" w:hAnsi="Verdana" w:cs="Times New Roman"/>
+          <w:b/>
+          <w:u w:val="single"/>
           <w:lang w:eastAsia="es-AR"/>
         </w:rPr>
         <w:t xml:space="preserve"> del Sitio:</w:t>
@@ -445,6 +449,15 @@
         </w:rPr>
         <w:t>Paleta de colores</w:t>
       </w:r>
+      <w:r>
+        <w:rPr>
+          <w:rFonts w:ascii="Verdana" w:hAnsi="Verdana" w:cs="OpenSans-Bold"/>
+          <w:b/>
+          <w:bCs/>
+          <w:color w:val="666666"/>
+        </w:rPr>
+        <w:t xml:space="preserve"> (Hexadecimal)</w:t>
+      </w:r>
     </w:p>
     <w:p>
       <w:pPr>
@@ -678,6 +691,562 @@
         <w:spacing w:after="0" w:line="240" w:lineRule="auto"/>
         <w:rPr>
           <w:rFonts w:ascii="Verdana" w:eastAsia="Arial-BoldMT" w:hAnsi="Verdana" w:cs="Arial-BoldMT"/>
+          <w:bCs/>
+          <w:color w:val="666666"/>
+        </w:rPr>
+      </w:pPr>
+      <w:r>
+        <w:rPr>
+          <w:rFonts w:ascii="Verdana" w:eastAsia="Arial-BoldMT" w:hAnsi="Verdana" w:cs="Arial-BoldMT"/>
+          <w:bCs/>
+          <w:color w:val="666666"/>
+        </w:rPr>
+        <w:t xml:space="preserve">    </w:t>
+      </w:r>
+      <w:r>
+        <w:rPr>
+          <w:rFonts w:ascii="Verdana" w:eastAsia="Arial-BoldMT" w:hAnsi="Verdana" w:cs="Arial-BoldMT"/>
+          <w:bCs/>
+          <w:color w:val="666666"/>
+        </w:rPr>
+        <w:t>--</w:t>
+      </w:r>
+      <w:proofErr w:type="spellStart"/>
+      <w:r>
+        <w:rPr>
+          <w:rFonts w:ascii="Verdana" w:eastAsia="Arial-BoldMT" w:hAnsi="Verdana" w:cs="Arial-BoldMT"/>
+          <w:bCs/>
+          <w:color w:val="666666"/>
+        </w:rPr>
+        <w:t>bg</w:t>
+      </w:r>
+      <w:proofErr w:type="spellEnd"/>
+      <w:r>
+        <w:rPr>
+          <w:rFonts w:ascii="Verdana" w:eastAsia="Arial-BoldMT" w:hAnsi="Verdana" w:cs="Arial-BoldMT"/>
+          <w:bCs/>
+          <w:color w:val="666666"/>
+        </w:rPr>
+        <w:t>-bar-</w:t>
+      </w:r>
+      <w:proofErr w:type="spellStart"/>
+      <w:r>
+        <w:rPr>
+          <w:rFonts w:ascii="Verdana" w:eastAsia="Arial-BoldMT" w:hAnsi="Verdana" w:cs="Arial-BoldMT"/>
+          <w:bCs/>
+          <w:color w:val="666666"/>
+        </w:rPr>
+        <w:t>service</w:t>
+      </w:r>
+      <w:proofErr w:type="spellEnd"/>
+      <w:r>
+        <w:rPr>
+          <w:rFonts w:ascii="Verdana" w:eastAsia="Arial-BoldMT" w:hAnsi="Verdana" w:cs="Arial-BoldMT"/>
+          <w:bCs/>
+          <w:color w:val="666666"/>
+        </w:rPr>
+        <w:t>: #e2ebec;</w:t>
+      </w:r>
+    </w:p>
+    <w:p>
+      <w:pPr>
+        <w:autoSpaceDE w:val="0"/>
+        <w:autoSpaceDN w:val="0"/>
+        <w:adjustRightInd w:val="0"/>
+        <w:spacing w:after="0" w:line="240" w:lineRule="auto"/>
+        <w:rPr>
+          <w:rFonts w:ascii="Verdana" w:eastAsia="Arial-BoldMT" w:hAnsi="Verdana" w:cs="Arial-BoldMT"/>
+          <w:bCs/>
+          <w:color w:val="666666"/>
+        </w:rPr>
+      </w:pPr>
+      <w:r>
+        <w:rPr>
+          <w:rFonts w:ascii="Verdana" w:eastAsia="Arial-BoldMT" w:hAnsi="Verdana" w:cs="Arial-BoldMT"/>
+          <w:bCs/>
+          <w:color w:val="666666"/>
+        </w:rPr>
+        <w:t xml:space="preserve">    --</w:t>
+      </w:r>
+      <w:proofErr w:type="spellStart"/>
+      <w:r>
+        <w:rPr>
+          <w:rFonts w:ascii="Verdana" w:eastAsia="Arial-BoldMT" w:hAnsi="Verdana" w:cs="Arial-BoldMT"/>
+          <w:bCs/>
+          <w:color w:val="666666"/>
+        </w:rPr>
+        <w:t>bg</w:t>
+      </w:r>
+      <w:proofErr w:type="spellEnd"/>
+      <w:r>
+        <w:rPr>
+          <w:rFonts w:ascii="Verdana" w:eastAsia="Arial-BoldMT" w:hAnsi="Verdana" w:cs="Arial-BoldMT"/>
+          <w:bCs/>
+          <w:color w:val="666666"/>
+        </w:rPr>
+        <w:t>-logo-</w:t>
+      </w:r>
+      <w:proofErr w:type="spellStart"/>
+      <w:r>
+        <w:rPr>
+          <w:rFonts w:ascii="Verdana" w:eastAsia="Arial-BoldMT" w:hAnsi="Verdana" w:cs="Arial-BoldMT"/>
+          <w:bCs/>
+          <w:color w:val="666666"/>
+        </w:rPr>
+        <w:t>header</w:t>
+      </w:r>
+      <w:proofErr w:type="spellEnd"/>
+      <w:proofErr w:type="gramStart"/>
+      <w:r>
+        <w:rPr>
+          <w:rFonts w:ascii="Verdana" w:eastAsia="Arial-BoldMT" w:hAnsi="Verdana" w:cs="Arial-BoldMT"/>
+          <w:bCs/>
+          <w:color w:val="666666"/>
+        </w:rPr>
+        <w:t>:#</w:t>
+      </w:r>
+      <w:proofErr w:type="gramEnd"/>
+      <w:r>
+        <w:rPr>
+          <w:rFonts w:ascii="Verdana" w:eastAsia="Arial-BoldMT" w:hAnsi="Verdana" w:cs="Arial-BoldMT"/>
+          <w:bCs/>
+          <w:color w:val="666666"/>
+        </w:rPr>
+        <w:t>04c4cc;</w:t>
+      </w:r>
+    </w:p>
+    <w:p>
+      <w:pPr>
+        <w:autoSpaceDE w:val="0"/>
+        <w:autoSpaceDN w:val="0"/>
+        <w:adjustRightInd w:val="0"/>
+        <w:spacing w:after="0" w:line="240" w:lineRule="auto"/>
+        <w:rPr>
+          <w:rFonts w:ascii="Verdana" w:eastAsia="Arial-BoldMT" w:hAnsi="Verdana" w:cs="Arial-BoldMT"/>
+          <w:bCs/>
+          <w:color w:val="666666"/>
+        </w:rPr>
+      </w:pPr>
+      <w:r>
+        <w:rPr>
+          <w:rFonts w:ascii="Verdana" w:eastAsia="Arial-BoldMT" w:hAnsi="Verdana" w:cs="Arial-BoldMT"/>
+          <w:bCs/>
+          <w:color w:val="666666"/>
+        </w:rPr>
+        <w:t xml:space="preserve">    --primary-100:#FFFFFF;</w:t>
+      </w:r>
+    </w:p>
+    <w:p>
+      <w:pPr>
+        <w:autoSpaceDE w:val="0"/>
+        <w:autoSpaceDN w:val="0"/>
+        <w:adjustRightInd w:val="0"/>
+        <w:spacing w:after="0" w:line="240" w:lineRule="auto"/>
+        <w:rPr>
+          <w:rFonts w:ascii="Verdana" w:eastAsia="Arial-BoldMT" w:hAnsi="Verdana" w:cs="Arial-BoldMT"/>
+          <w:bCs/>
+          <w:color w:val="666666"/>
+        </w:rPr>
+      </w:pPr>
+      <w:r>
+        <w:rPr>
+          <w:rFonts w:ascii="Verdana" w:eastAsia="Arial-BoldMT" w:hAnsi="Verdana" w:cs="Arial-BoldMT"/>
+          <w:bCs/>
+          <w:color w:val="666666"/>
+        </w:rPr>
+        <w:t xml:space="preserve">    --primary-200:#e0e0e0;</w:t>
+      </w:r>
+    </w:p>
+    <w:p>
+      <w:pPr>
+        <w:autoSpaceDE w:val="0"/>
+        <w:autoSpaceDN w:val="0"/>
+        <w:adjustRightInd w:val="0"/>
+        <w:spacing w:after="0" w:line="240" w:lineRule="auto"/>
+        <w:rPr>
+          <w:rFonts w:ascii="Verdana" w:eastAsia="Arial-BoldMT" w:hAnsi="Verdana" w:cs="Arial-BoldMT"/>
+          <w:bCs/>
+          <w:color w:val="666666"/>
+        </w:rPr>
+      </w:pPr>
+      <w:r>
+        <w:rPr>
+          <w:rFonts w:ascii="Verdana" w:eastAsia="Arial-BoldMT" w:hAnsi="Verdana" w:cs="Arial-BoldMT"/>
+          <w:bCs/>
+          <w:color w:val="666666"/>
+        </w:rPr>
+        <w:t xml:space="preserve">    --primary-300:#9b9b9b;</w:t>
+      </w:r>
+    </w:p>
+    <w:p>
+      <w:pPr>
+        <w:autoSpaceDE w:val="0"/>
+        <w:autoSpaceDN w:val="0"/>
+        <w:adjustRightInd w:val="0"/>
+        <w:spacing w:after="0" w:line="240" w:lineRule="auto"/>
+        <w:rPr>
+          <w:rFonts w:ascii="Verdana" w:eastAsia="Arial-BoldMT" w:hAnsi="Verdana" w:cs="Arial-BoldMT"/>
+          <w:bCs/>
+          <w:color w:val="666666"/>
+        </w:rPr>
+      </w:pPr>
+      <w:r>
+        <w:rPr>
+          <w:rFonts w:ascii="Verdana" w:eastAsia="Arial-BoldMT" w:hAnsi="Verdana" w:cs="Arial-BoldMT"/>
+          <w:bCs/>
+          <w:color w:val="666666"/>
+        </w:rPr>
+        <w:t xml:space="preserve">    --accent-100:#FFCC00;</w:t>
+      </w:r>
+    </w:p>
+    <w:p>
+      <w:pPr>
+        <w:autoSpaceDE w:val="0"/>
+        <w:autoSpaceDN w:val="0"/>
+        <w:adjustRightInd w:val="0"/>
+        <w:spacing w:after="0" w:line="240" w:lineRule="auto"/>
+        <w:rPr>
+          <w:rFonts w:ascii="Verdana" w:eastAsia="Arial-BoldMT" w:hAnsi="Verdana" w:cs="Arial-BoldMT"/>
+          <w:bCs/>
+          <w:color w:val="666666"/>
+        </w:rPr>
+      </w:pPr>
+      <w:r>
+        <w:rPr>
+          <w:rFonts w:ascii="Verdana" w:eastAsia="Arial-BoldMT" w:hAnsi="Verdana" w:cs="Arial-BoldMT"/>
+          <w:bCs/>
+          <w:color w:val="666666"/>
+        </w:rPr>
+        <w:t xml:space="preserve">    --accent-200:#916e00;</w:t>
+      </w:r>
+    </w:p>
+    <w:p>
+      <w:pPr>
+        <w:autoSpaceDE w:val="0"/>
+        <w:autoSpaceDN w:val="0"/>
+        <w:adjustRightInd w:val="0"/>
+        <w:spacing w:after="0" w:line="240" w:lineRule="auto"/>
+        <w:rPr>
+          <w:rFonts w:ascii="Verdana" w:eastAsia="Arial-BoldMT" w:hAnsi="Verdana" w:cs="Arial-BoldMT"/>
+          <w:bCs/>
+          <w:color w:val="666666"/>
+        </w:rPr>
+      </w:pPr>
+      <w:r>
+        <w:rPr>
+          <w:rFonts w:ascii="Verdana" w:eastAsia="Arial-BoldMT" w:hAnsi="Verdana" w:cs="Arial-BoldMT"/>
+          <w:bCs/>
+          <w:color w:val="666666"/>
+        </w:rPr>
+        <w:t xml:space="preserve">    --text-100:#000000;</w:t>
+      </w:r>
+    </w:p>
+    <w:p>
+      <w:pPr>
+        <w:autoSpaceDE w:val="0"/>
+        <w:autoSpaceDN w:val="0"/>
+        <w:adjustRightInd w:val="0"/>
+        <w:spacing w:after="0" w:line="240" w:lineRule="auto"/>
+        <w:rPr>
+          <w:rFonts w:ascii="Verdana" w:eastAsia="Arial-BoldMT" w:hAnsi="Verdana" w:cs="Arial-BoldMT"/>
+          <w:bCs/>
+          <w:color w:val="666666"/>
+        </w:rPr>
+      </w:pPr>
+      <w:r>
+        <w:rPr>
+          <w:rFonts w:ascii="Verdana" w:eastAsia="Arial-BoldMT" w:hAnsi="Verdana" w:cs="Arial-BoldMT"/>
+          <w:bCs/>
+          <w:color w:val="666666"/>
+        </w:rPr>
+        <w:t xml:space="preserve">    --text-200:#2c2c2c;</w:t>
+      </w:r>
+    </w:p>
+    <w:p>
+      <w:pPr>
+        <w:autoSpaceDE w:val="0"/>
+        <w:autoSpaceDN w:val="0"/>
+        <w:adjustRightInd w:val="0"/>
+        <w:spacing w:after="0" w:line="240" w:lineRule="auto"/>
+        <w:rPr>
+          <w:rFonts w:ascii="Verdana" w:eastAsia="Arial-BoldMT" w:hAnsi="Verdana" w:cs="Arial-BoldMT"/>
+          <w:bCs/>
+          <w:color w:val="666666"/>
+        </w:rPr>
+      </w:pPr>
+      <w:r>
+        <w:rPr>
+          <w:rFonts w:ascii="Verdana" w:eastAsia="Arial-BoldMT" w:hAnsi="Verdana" w:cs="Arial-BoldMT"/>
+          <w:bCs/>
+          <w:color w:val="666666"/>
+        </w:rPr>
+        <w:t xml:space="preserve">    --bg-100:#04C4CC;</w:t>
+      </w:r>
+    </w:p>
+    <w:p>
+      <w:pPr>
+        <w:autoSpaceDE w:val="0"/>
+        <w:autoSpaceDN w:val="0"/>
+        <w:adjustRightInd w:val="0"/>
+        <w:spacing w:after="0" w:line="240" w:lineRule="auto"/>
+        <w:rPr>
+          <w:rFonts w:ascii="Verdana" w:eastAsia="Arial-BoldMT" w:hAnsi="Verdana" w:cs="Arial-BoldMT"/>
+          <w:bCs/>
+          <w:color w:val="666666"/>
+        </w:rPr>
+      </w:pPr>
+      <w:r>
+        <w:rPr>
+          <w:rFonts w:ascii="Verdana" w:eastAsia="Arial-BoldMT" w:hAnsi="Verdana" w:cs="Arial-BoldMT"/>
+          <w:bCs/>
+          <w:color w:val="666666"/>
+        </w:rPr>
+        <w:t xml:space="preserve">    --bg-200:#00bac2;</w:t>
+      </w:r>
+    </w:p>
+    <w:p>
+      <w:pPr>
+        <w:autoSpaceDE w:val="0"/>
+        <w:autoSpaceDN w:val="0"/>
+        <w:adjustRightInd w:val="0"/>
+        <w:spacing w:after="0" w:line="240" w:lineRule="auto"/>
+        <w:rPr>
+          <w:rFonts w:ascii="Verdana" w:eastAsia="Arial-BoldMT" w:hAnsi="Verdana" w:cs="Arial-BoldMT"/>
+          <w:bCs/>
+          <w:color w:val="666666"/>
+        </w:rPr>
+      </w:pPr>
+      <w:r>
+        <w:rPr>
+          <w:rFonts w:ascii="Verdana" w:eastAsia="Arial-BoldMT" w:hAnsi="Verdana" w:cs="Arial-BoldMT"/>
+          <w:bCs/>
+          <w:color w:val="666666"/>
+        </w:rPr>
+        <w:t xml:space="preserve">    --bg-300:#00939b;</w:t>
+      </w:r>
+    </w:p>
+    <w:p>
+      <w:pPr>
+        <w:autoSpaceDE w:val="0"/>
+        <w:autoSpaceDN w:val="0"/>
+        <w:adjustRightInd w:val="0"/>
+        <w:spacing w:after="0" w:line="240" w:lineRule="auto"/>
+        <w:rPr>
+          <w:rFonts w:ascii="Verdana" w:eastAsia="Arial-BoldMT" w:hAnsi="Verdana" w:cs="Arial-BoldMT"/>
+          <w:b/>
+          <w:bCs/>
+          <w:color w:val="666666"/>
+        </w:rPr>
+      </w:pPr>
+    </w:p>
+    <w:p>
+      <w:pPr>
+        <w:autoSpaceDE w:val="0"/>
+        <w:autoSpaceDN w:val="0"/>
+        <w:adjustRightInd w:val="0"/>
+        <w:spacing w:after="0" w:line="240" w:lineRule="auto"/>
+        <w:rPr>
+          <w:rFonts w:ascii="Verdana" w:eastAsia="Arial-BoldMT" w:hAnsi="Verdana" w:cs="Arial-BoldMT"/>
+          <w:b/>
+          <w:bCs/>
+          <w:color w:val="666666"/>
+        </w:rPr>
+      </w:pPr>
+      <w:r>
+        <w:rPr>
+          <w:rFonts w:ascii="Verdana" w:eastAsia="Arial-BoldMT" w:hAnsi="Verdana" w:cs="Arial-BoldMT"/>
+          <w:b/>
+          <w:bCs/>
+          <w:color w:val="666666"/>
+        </w:rPr>
+        <w:lastRenderedPageBreak/>
+        <w:drawing>
+          <wp:inline distT="0" distB="0" distL="0" distR="0" wp14:anchorId="7D6B7556" wp14:editId="64F45B5D">
+            <wp:extent cx="1609950" cy="2524477"/>
+            <wp:effectExtent l="0" t="0" r="9525" b="0"/>
+            <wp:docPr id="7" name="Imagen 7"/>
+            <wp:cNvGraphicFramePr>
+              <a:graphicFrameLocks xmlns:a="http://schemas.openxmlformats.org/drawingml/2006/main" noChangeAspect="1"/>
+            </wp:cNvGraphicFramePr>
+            <a:graphic xmlns:a="http://schemas.openxmlformats.org/drawingml/2006/main">
+              <a:graphicData uri="http://schemas.openxmlformats.org/drawingml/2006/picture">
+                <pic:pic xmlns:pic="http://schemas.openxmlformats.org/drawingml/2006/picture">
+                  <pic:nvPicPr>
+                    <pic:cNvPr id="0" name=""/>
+                    <pic:cNvPicPr/>
+                  </pic:nvPicPr>
+                  <pic:blipFill>
+                    <a:blip r:embed="rId5"/>
+                    <a:stretch>
+                      <a:fillRect/>
+                    </a:stretch>
+                  </pic:blipFill>
+                  <pic:spPr>
+                    <a:xfrm>
+                      <a:off x="0" y="0"/>
+                      <a:ext cx="1609950" cy="2524477"/>
+                    </a:xfrm>
+                    <a:prstGeom prst="rect">
+                      <a:avLst/>
+                    </a:prstGeom>
+                  </pic:spPr>
+                </pic:pic>
+              </a:graphicData>
+            </a:graphic>
+          </wp:inline>
+        </w:drawing>
+      </w:r>
+      <w:r>
+        <w:rPr>
+          <w:rFonts w:ascii="Verdana" w:eastAsia="Arial-BoldMT" w:hAnsi="Verdana" w:cs="Arial-BoldMT"/>
+          <w:b/>
+          <w:bCs/>
+          <w:color w:val="666666"/>
+        </w:rPr>
+        <w:drawing>
+          <wp:inline distT="0" distB="0" distL="0" distR="0" wp14:anchorId="65044B67" wp14:editId="1ACE1CAC">
+            <wp:extent cx="1524213" cy="2619741"/>
+            <wp:effectExtent l="0" t="0" r="0" b="9525"/>
+            <wp:docPr id="8" name="Imagen 8"/>
+            <wp:cNvGraphicFramePr>
+              <a:graphicFrameLocks xmlns:a="http://schemas.openxmlformats.org/drawingml/2006/main" noChangeAspect="1"/>
+            </wp:cNvGraphicFramePr>
+            <a:graphic xmlns:a="http://schemas.openxmlformats.org/drawingml/2006/main">
+              <a:graphicData uri="http://schemas.openxmlformats.org/drawingml/2006/picture">
+                <pic:pic xmlns:pic="http://schemas.openxmlformats.org/drawingml/2006/picture">
+                  <pic:nvPicPr>
+                    <pic:cNvPr id="0" name=""/>
+                    <pic:cNvPicPr/>
+                  </pic:nvPicPr>
+                  <pic:blipFill>
+                    <a:blip r:embed="rId6"/>
+                    <a:stretch>
+                      <a:fillRect/>
+                    </a:stretch>
+                  </pic:blipFill>
+                  <pic:spPr>
+                    <a:xfrm>
+                      <a:off x="0" y="0"/>
+                      <a:ext cx="1524213" cy="2619741"/>
+                    </a:xfrm>
+                    <a:prstGeom prst="rect">
+                      <a:avLst/>
+                    </a:prstGeom>
+                  </pic:spPr>
+                </pic:pic>
+              </a:graphicData>
+            </a:graphic>
+          </wp:inline>
+        </w:drawing>
+      </w:r>
+    </w:p>
+    <w:p>
+      <w:pPr>
+        <w:autoSpaceDE w:val="0"/>
+        <w:autoSpaceDN w:val="0"/>
+        <w:adjustRightInd w:val="0"/>
+        <w:spacing w:after="0" w:line="240" w:lineRule="auto"/>
+        <w:rPr>
+          <w:rFonts w:ascii="Verdana" w:eastAsia="Arial-BoldMT" w:hAnsi="Verdana" w:cs="Arial-BoldMT"/>
+          <w:b/>
+          <w:bCs/>
+          <w:color w:val="666666"/>
+        </w:rPr>
+      </w:pPr>
+      <w:r>
+        <w:rPr>
+          <w:rFonts w:ascii="Verdana" w:eastAsia="Arial-BoldMT" w:hAnsi="Verdana" w:cs="Arial-BoldMT"/>
+          <w:b/>
+          <w:bCs/>
+          <w:color w:val="666666"/>
+        </w:rPr>
+        <w:drawing>
+          <wp:inline distT="0" distB="0" distL="0" distR="0" wp14:anchorId="01D3F9FA" wp14:editId="71D02FAB">
+            <wp:extent cx="5400040" cy="4635676"/>
+            <wp:effectExtent l="0" t="0" r="0" b="0"/>
+            <wp:docPr id="5" name="Imagen 5"/>
+            <wp:cNvGraphicFramePr>
+              <a:graphicFrameLocks xmlns:a="http://schemas.openxmlformats.org/drawingml/2006/main" noChangeAspect="1"/>
+            </wp:cNvGraphicFramePr>
+            <a:graphic xmlns:a="http://schemas.openxmlformats.org/drawingml/2006/main">
+              <a:graphicData uri="http://schemas.openxmlformats.org/drawingml/2006/picture">
+                <pic:pic xmlns:pic="http://schemas.openxmlformats.org/drawingml/2006/picture">
+                  <pic:nvPicPr>
+                    <pic:cNvPr id="0" name=""/>
+                    <pic:cNvPicPr/>
+                  </pic:nvPicPr>
+                  <pic:blipFill>
+                    <a:blip r:embed="rId7"/>
+                    <a:stretch>
+                      <a:fillRect/>
+                    </a:stretch>
+                  </pic:blipFill>
+                  <pic:spPr>
+                    <a:xfrm>
+                      <a:off x="0" y="0"/>
+                      <a:ext cx="5400040" cy="4635676"/>
+                    </a:xfrm>
+                    <a:prstGeom prst="rect">
+                      <a:avLst/>
+                    </a:prstGeom>
+                  </pic:spPr>
+                </pic:pic>
+              </a:graphicData>
+            </a:graphic>
+          </wp:inline>
+        </w:drawing>
+      </w:r>
+    </w:p>
+    <w:p>
+      <w:pPr>
+        <w:autoSpaceDE w:val="0"/>
+        <w:autoSpaceDN w:val="0"/>
+        <w:adjustRightInd w:val="0"/>
+        <w:spacing w:after="0" w:line="240" w:lineRule="auto"/>
+        <w:rPr>
+          <w:rFonts w:ascii="Verdana" w:eastAsia="Arial-BoldMT" w:hAnsi="Verdana" w:cs="Arial-BoldMT"/>
+          <w:b/>
+          <w:bCs/>
+          <w:color w:val="666666"/>
+        </w:rPr>
+      </w:pPr>
+    </w:p>
+    <w:p>
+      <w:pPr>
+        <w:autoSpaceDE w:val="0"/>
+        <w:autoSpaceDN w:val="0"/>
+        <w:adjustRightInd w:val="0"/>
+        <w:spacing w:after="0" w:line="240" w:lineRule="auto"/>
+        <w:rPr>
+          <w:rFonts w:ascii="Verdana" w:eastAsia="Arial-BoldMT" w:hAnsi="Verdana" w:cs="Arial-BoldMT"/>
+          <w:b/>
+          <w:bCs/>
+          <w:color w:val="666666"/>
+        </w:rPr>
+      </w:pPr>
+    </w:p>
+    <w:p>
+      <w:pPr>
+        <w:autoSpaceDE w:val="0"/>
+        <w:autoSpaceDN w:val="0"/>
+        <w:adjustRightInd w:val="0"/>
+        <w:spacing w:after="0" w:line="240" w:lineRule="auto"/>
+        <w:rPr>
+          <w:rFonts w:ascii="Verdana" w:eastAsia="Arial-BoldMT" w:hAnsi="Verdana" w:cs="Arial-BoldMT"/>
+          <w:b/>
+          <w:bCs/>
+          <w:color w:val="666666"/>
+        </w:rPr>
+      </w:pPr>
+    </w:p>
+    <w:p>
+      <w:pPr>
+        <w:autoSpaceDE w:val="0"/>
+        <w:autoSpaceDN w:val="0"/>
+        <w:adjustRightInd w:val="0"/>
+        <w:spacing w:after="0" w:line="240" w:lineRule="auto"/>
+        <w:rPr>
+          <w:rFonts w:ascii="Verdana" w:eastAsia="Arial-BoldMT" w:hAnsi="Verdana" w:cs="Arial-BoldMT"/>
           <w:b/>
           <w:bCs/>
           <w:color w:val="666666"/>
@@ -704,10 +1273,83 @@
           <w:bCs/>
           <w:noProof/>
           <w:color w:val="666666"/>
-          <w:lang w:eastAsia="es-AR"/>
-        </w:rPr>
+          <w:lang w:val="es-ES" w:eastAsia="es-ES"/>
+        </w:rPr>
+        <w:lastRenderedPageBreak/>
         <w:drawing>
           <wp:inline distT="0" distB="0" distL="0" distR="0">
+            <wp:extent cx="4953000" cy="4232869"/>
+            <wp:effectExtent l="0" t="0" r="0" b="0"/>
+            <wp:docPr id="3" name="Imagen 3"/>
+            <wp:cNvGraphicFramePr>
+              <a:graphicFrameLocks xmlns:a="http://schemas.openxmlformats.org/drawingml/2006/main" noChangeAspect="1"/>
+            </wp:cNvGraphicFramePr>
+            <a:graphic xmlns:a="http://schemas.openxmlformats.org/drawingml/2006/main">
+              <a:graphicData uri="http://schemas.openxmlformats.org/drawingml/2006/picture">
+                <pic:pic xmlns:pic="http://schemas.openxmlformats.org/drawingml/2006/picture">
+                  <pic:nvPicPr>
+                    <pic:cNvPr id="0" name="Picture 1"/>
+                    <pic:cNvPicPr>
+                      <a:picLocks noChangeAspect="1" noChangeArrowheads="1"/>
+                    </pic:cNvPicPr>
+                  </pic:nvPicPr>
+                  <pic:blipFill>
+                    <a:blip r:embed="rId8">
+                      <a:extLst>
+                        <a:ext uri="{28A0092B-C50C-407E-A947-70E740481C1C}">
+                          <a14:useLocalDpi xmlns:a14="http://schemas.microsoft.com/office/drawing/2010/main" val="0"/>
+                        </a:ext>
+                      </a:extLst>
+                    </a:blip>
+                    <a:srcRect/>
+                    <a:stretch>
+                      <a:fillRect/>
+                    </a:stretch>
+                  </pic:blipFill>
+                  <pic:spPr bwMode="auto">
+                    <a:xfrm>
+                      <a:off x="0" y="0"/>
+                      <a:ext cx="4964303" cy="4242528"/>
+                    </a:xfrm>
+                    <a:prstGeom prst="rect">
+                      <a:avLst/>
+                    </a:prstGeom>
+                    <a:noFill/>
+                    <a:ln>
+                      <a:noFill/>
+                    </a:ln>
+                  </pic:spPr>
+                </pic:pic>
+              </a:graphicData>
+            </a:graphic>
+          </wp:inline>
+        </w:drawing>
+      </w:r>
+    </w:p>
+    <w:p>
+      <w:pPr>
+        <w:autoSpaceDE w:val="0"/>
+        <w:autoSpaceDN w:val="0"/>
+        <w:adjustRightInd w:val="0"/>
+        <w:spacing w:after="0" w:line="240" w:lineRule="auto"/>
+        <w:rPr>
+          <w:rFonts w:ascii="Verdana" w:eastAsia="Arial-BoldMT" w:hAnsi="Verdana" w:cs="Arial-BoldMT"/>
+          <w:b/>
+          <w:bCs/>
+          <w:color w:val="666666"/>
+        </w:rPr>
+      </w:pPr>
+      <w:r>
+        <w:rPr>
+          <w:rFonts w:ascii="Verdana" w:eastAsia="Arial-BoldMT" w:hAnsi="Verdana" w:cs="Arial-BoldMT"/>
+          <w:b/>
+          <w:bCs/>
+          <w:noProof/>
+          <w:color w:val="666666"/>
+          <w:lang w:val="es-ES" w:eastAsia="es-ES"/>
+        </w:rPr>
+        <w:drawing>
+          <wp:inline distT="0" distB="0" distL="0" distR="0" wp14:anchorId="4AD634D2" wp14:editId="16B54903">
             <wp:extent cx="1543050" cy="2273969"/>
             <wp:effectExtent l="0" t="0" r="0" b="0"/>
             <wp:docPr id="1" name="Imagen 1"/>
@@ -724,7 +1366,7 @@
                     </pic:cNvPicPr>
                   </pic:nvPicPr>
                   <pic:blipFill>
-                    <a:blip r:embed="rId5">
+                    <a:blip r:embed="rId9">
                       <a:extLst>
                         <a:ext uri="{28A0092B-C50C-407E-A947-70E740481C1C}">
                           <a14:useLocalDpi xmlns:a14="http://schemas.microsoft.com/office/drawing/2010/main" val="0"/>
@@ -762,10 +1404,10 @@
           <w:bCs/>
           <w:noProof/>
           <w:color w:val="666666"/>
-          <w:lang w:eastAsia="es-AR"/>
+          <w:lang w:val="es-ES" w:eastAsia="es-ES"/>
         </w:rPr>
         <w:drawing>
-          <wp:inline distT="0" distB="0" distL="0" distR="0">
+          <wp:inline distT="0" distB="0" distL="0" distR="0" wp14:anchorId="33124864" wp14:editId="5F7005BC">
             <wp:extent cx="1793520" cy="3057525"/>
             <wp:effectExtent l="0" t="0" r="0" b="0"/>
             <wp:docPr id="2" name="Imagen 2"/>
@@ -782,7 +1424,7 @@
                     </pic:cNvPicPr>
                   </pic:nvPicPr>
                   <pic:blipFill>
-                    <a:blip r:embed="rId6">
+                    <a:blip r:embed="rId10">
                       <a:extLst>
                         <a:ext uri="{28A0092B-C50C-407E-A947-70E740481C1C}">
                           <a14:useLocalDpi xmlns:a14="http://schemas.microsoft.com/office/drawing/2010/main" val="0"/>
@@ -883,64 +1525,20 @@
           <w:color w:val="666666"/>
         </w:rPr>
       </w:pPr>
-      <w:r>
-        <w:rPr>
-          <w:rFonts w:ascii="Verdana" w:eastAsia="Arial-BoldMT" w:hAnsi="Verdana" w:cs="Arial-BoldMT"/>
-          <w:b/>
-          <w:bCs/>
-          <w:noProof/>
-          <w:color w:val="666666"/>
-          <w:lang w:eastAsia="es-AR"/>
-        </w:rPr>
-        <w:drawing>
-          <wp:inline distT="0" distB="0" distL="0" distR="0">
-            <wp:extent cx="4953000" cy="4232869"/>
-            <wp:effectExtent l="0" t="0" r="0" b="0"/>
-            <wp:docPr id="3" name="Imagen 3"/>
-            <wp:cNvGraphicFramePr>
-              <a:graphicFrameLocks xmlns:a="http://schemas.openxmlformats.org/drawingml/2006/main" noChangeAspect="1"/>
-            </wp:cNvGraphicFramePr>
-            <a:graphic xmlns:a="http://schemas.openxmlformats.org/drawingml/2006/main">
-              <a:graphicData uri="http://schemas.openxmlformats.org/drawingml/2006/picture">
-                <pic:pic xmlns:pic="http://schemas.openxmlformats.org/drawingml/2006/picture">
-                  <pic:nvPicPr>
-                    <pic:cNvPr id="0" name="Picture 1"/>
-                    <pic:cNvPicPr>
-                      <a:picLocks noChangeAspect="1" noChangeArrowheads="1"/>
-                    </pic:cNvPicPr>
-                  </pic:nvPicPr>
-                  <pic:blipFill>
-                    <a:blip r:embed="rId7">
-                      <a:extLst>
-                        <a:ext uri="{28A0092B-C50C-407E-A947-70E740481C1C}">
-                          <a14:useLocalDpi xmlns:a14="http://schemas.microsoft.com/office/drawing/2010/main" val="0"/>
-                        </a:ext>
-                      </a:extLst>
-                    </a:blip>
-                    <a:srcRect/>
-                    <a:stretch>
-                      <a:fillRect/>
-                    </a:stretch>
-                  </pic:blipFill>
-                  <pic:spPr bwMode="auto">
-                    <a:xfrm>
-                      <a:off x="0" y="0"/>
-                      <a:ext cx="4964303" cy="4242528"/>
-                    </a:xfrm>
-                    <a:prstGeom prst="rect">
-                      <a:avLst/>
-                    </a:prstGeom>
-                    <a:noFill/>
-                    <a:ln>
-                      <a:noFill/>
-                    </a:ln>
-                  </pic:spPr>
-                </pic:pic>
-              </a:graphicData>
-            </a:graphic>
-          </wp:inline>
-        </w:drawing>
-      </w:r>
+    </w:p>
+    <w:p>
+      <w:pPr>
+        <w:autoSpaceDE w:val="0"/>
+        <w:autoSpaceDN w:val="0"/>
+        <w:adjustRightInd w:val="0"/>
+        <w:spacing w:after="0" w:line="240" w:lineRule="auto"/>
+        <w:rPr>
+          <w:rFonts w:ascii="Verdana" w:eastAsia="Arial-BoldMT" w:hAnsi="Verdana" w:cs="Arial-BoldMT"/>
+          <w:b/>
+          <w:bCs/>
+          <w:color w:val="666666"/>
+        </w:rPr>
+      </w:pPr>
     </w:p>
     <w:p>
       <w:pPr>
@@ -1004,6 +1602,7 @@
           <w:bCs/>
           <w:color w:val="666666"/>
         </w:rPr>
+        <w:lastRenderedPageBreak/>
         <w:t xml:space="preserve">● </w:t>
       </w:r>
       <w:r>
@@ -1023,6 +1622,51 @@
         <w:adjustRightInd w:val="0"/>
         <w:spacing w:after="0" w:line="240" w:lineRule="auto"/>
         <w:rPr>
+          <w:rFonts w:ascii="Verdana" w:hAnsi="Verdana" w:cs="OpenSans-Bold"/>
+          <w:b/>
+          <w:bCs/>
+          <w:color w:val="666666"/>
+        </w:rPr>
+      </w:pPr>
+    </w:p>
+    <w:p>
+      <w:pPr>
+        <w:autoSpaceDE w:val="0"/>
+        <w:autoSpaceDN w:val="0"/>
+        <w:adjustRightInd w:val="0"/>
+        <w:spacing w:after="0" w:line="240" w:lineRule="auto"/>
+        <w:rPr>
+          <w:rFonts w:ascii="Verdana" w:hAnsi="Verdana" w:cs="OpenSans-Bold"/>
+          <w:bCs/>
+          <w:color w:val="666666"/>
+        </w:rPr>
+      </w:pPr>
+      <w:r>
+        <w:rPr>
+          <w:rFonts w:ascii="Verdana" w:hAnsi="Verdana" w:cs="OpenSans-Bold"/>
+          <w:bCs/>
+          <w:color w:val="666666"/>
+        </w:rPr>
+        <w:t xml:space="preserve">Para la fuente del sitio se </w:t>
+      </w:r>
+      <w:proofErr w:type="gramStart"/>
+      <w:r>
+        <w:rPr>
+          <w:rFonts w:ascii="Verdana" w:hAnsi="Verdana" w:cs="OpenSans-Bold"/>
+          <w:bCs/>
+          <w:color w:val="666666"/>
+        </w:rPr>
+        <w:t>eligió :</w:t>
+      </w:r>
+      <w:proofErr w:type="gramEnd"/>
+    </w:p>
+    <w:p>
+      <w:pPr>
+        <w:autoSpaceDE w:val="0"/>
+        <w:autoSpaceDN w:val="0"/>
+        <w:adjustRightInd w:val="0"/>
+        <w:spacing w:after="0" w:line="240" w:lineRule="auto"/>
+        <w:rPr>
           <w:rFonts w:ascii="Verdana" w:hAnsi="Verdana" w:cs="OpenSans-Regular"/>
           <w:color w:val="666666"/>
         </w:rPr>
@@ -1052,7 +1696,7 @@
           <w:rFonts w:ascii="Verdana" w:hAnsi="Verdana" w:cs="OpenSans-Regular"/>
           <w:color w:val="666666"/>
         </w:rPr>
-        <w:t>Verdana</w:t>
+        <w:t>Roboto</w:t>
       </w:r>
       <w:proofErr w:type="spellEnd"/>
       <w:r>
@@ -1060,8 +1704,17 @@
           <w:rFonts w:ascii="Verdana" w:hAnsi="Verdana" w:cs="OpenSans-Regular"/>
           <w:color w:val="666666"/>
         </w:rPr>
-        <w:t xml:space="preserve"> y Futura</w:t>
-      </w:r>
+        <w:t xml:space="preserve"> 100 Condensed, </w:t>
+      </w:r>
+      <w:proofErr w:type="spellStart"/>
+      <w:r>
+        <w:rPr>
+          <w:rFonts w:ascii="Verdana" w:hAnsi="Verdana" w:cs="OpenSans-Regular"/>
+          <w:color w:val="666666"/>
+        </w:rPr>
+        <w:t>sans-serif</w:t>
+      </w:r>
+      <w:proofErr w:type="spellEnd"/>
     </w:p>
     <w:p>
       <w:pPr>
@@ -1166,60 +1819,279 @@
           <w:rFonts w:ascii="Verdana" w:hAnsi="Verdana" w:cs="OpenSans-Regular"/>
           <w:color w:val="666666"/>
         </w:rPr>
-        <w:t>Titulares (Basado en tu última visita/Ofertas): 24px</w:t>
-      </w:r>
-    </w:p>
-    <w:p>
-      <w:pPr>
-        <w:autoSpaceDE w:val="0"/>
-        <w:autoSpaceDN w:val="0"/>
-        <w:adjustRightInd w:val="0"/>
-        <w:spacing w:after="0" w:line="240" w:lineRule="auto"/>
-        <w:rPr>
-          <w:rFonts w:ascii="Verdana" w:hAnsi="Verdana" w:cs="OpenSans-Regular"/>
-          <w:color w:val="666666"/>
-        </w:rPr>
-      </w:pPr>
-      <w:r>
-        <w:rPr>
-          <w:rFonts w:ascii="Verdana" w:hAnsi="Verdana" w:cs="OpenSans-Regular"/>
-          <w:color w:val="666666"/>
-        </w:rPr>
-        <w:t>Precios: 18px</w:t>
-      </w:r>
-    </w:p>
-    <w:p>
-      <w:pPr>
-        <w:autoSpaceDE w:val="0"/>
-        <w:autoSpaceDN w:val="0"/>
-        <w:adjustRightInd w:val="0"/>
-        <w:spacing w:after="0" w:line="240" w:lineRule="auto"/>
-        <w:rPr>
-          <w:rFonts w:ascii="Verdana" w:hAnsi="Verdana" w:cs="OpenSans-Regular"/>
-          <w:color w:val="666666"/>
-        </w:rPr>
-      </w:pPr>
-      <w:r>
-        <w:rPr>
-          <w:rFonts w:ascii="Verdana" w:hAnsi="Verdana" w:cs="OpenSans-Regular"/>
-          <w:color w:val="666666"/>
-        </w:rPr>
-        <w:t>Descuentos: 16px</w:t>
-      </w:r>
-    </w:p>
-    <w:p>
-      <w:pPr>
+        <w:t>Titulares (Basado en tu última visita/Ofertas):</w:t>
+      </w:r>
+      <w:r>
+        <w:rPr>
+          <w:rFonts w:ascii="Verdana" w:hAnsi="Verdana" w:cs="OpenSans-Regular"/>
+          <w:color w:val="666666"/>
+        </w:rPr>
+        <w:t>12px/14px/</w:t>
+      </w:r>
+      <w:r>
+        <w:rPr>
+          <w:rFonts w:ascii="Verdana" w:hAnsi="Verdana" w:cs="OpenSans-Regular"/>
+          <w:color w:val="666666"/>
+        </w:rPr>
+        <w:t xml:space="preserve"> 24px</w:t>
+      </w:r>
+    </w:p>
+    <w:p>
+      <w:pPr>
+        <w:autoSpaceDE w:val="0"/>
+        <w:autoSpaceDN w:val="0"/>
+        <w:adjustRightInd w:val="0"/>
+        <w:spacing w:after="0" w:line="240" w:lineRule="auto"/>
+        <w:rPr>
+          <w:rFonts w:ascii="Verdana" w:hAnsi="Verdana" w:cs="OpenSans-Regular"/>
+          <w:color w:val="666666"/>
+        </w:rPr>
+      </w:pPr>
+      <w:r>
+        <w:rPr>
+          <w:rFonts w:ascii="Verdana" w:hAnsi="Verdana" w:cs="OpenSans-Regular"/>
+          <w:color w:val="666666"/>
+        </w:rPr>
+        <w:t xml:space="preserve">Precios: </w:t>
+      </w:r>
+      <w:r>
+        <w:rPr>
+          <w:rFonts w:ascii="Verdana" w:hAnsi="Verdana" w:cs="OpenSans-Regular"/>
+          <w:color w:val="666666"/>
+        </w:rPr>
+        <w:t>12</w:t>
+      </w:r>
+      <w:r>
+        <w:rPr>
+          <w:rFonts w:ascii="Verdana" w:hAnsi="Verdana" w:cs="OpenSans-Regular"/>
+          <w:color w:val="666666"/>
+        </w:rPr>
+        <w:t>px</w:t>
+      </w:r>
+      <w:r>
+        <w:rPr>
+          <w:rFonts w:ascii="Verdana" w:hAnsi="Verdana" w:cs="OpenSans-Regular"/>
+          <w:color w:val="666666"/>
+        </w:rPr>
+        <w:t xml:space="preserve"> /</w:t>
+      </w:r>
+      <w:r>
+        <w:rPr>
+          <w:rFonts w:ascii="Verdana" w:hAnsi="Verdana" w:cs="OpenSans-Regular"/>
+          <w:color w:val="666666"/>
+        </w:rPr>
+        <w:t>1</w:t>
+      </w:r>
+      <w:r>
+        <w:rPr>
+          <w:rFonts w:ascii="Verdana" w:hAnsi="Verdana" w:cs="OpenSans-Regular"/>
+          <w:color w:val="666666"/>
+        </w:rPr>
+        <w:t>4</w:t>
+      </w:r>
+      <w:r>
+        <w:rPr>
+          <w:rFonts w:ascii="Verdana" w:hAnsi="Verdana" w:cs="OpenSans-Regular"/>
+          <w:color w:val="666666"/>
+        </w:rPr>
+        <w:t>px</w:t>
+      </w:r>
+      <w:r>
+        <w:rPr>
+          <w:rFonts w:ascii="Verdana" w:hAnsi="Verdana" w:cs="OpenSans-Regular"/>
+          <w:color w:val="666666"/>
+        </w:rPr>
+        <w:t>/16px /</w:t>
+      </w:r>
+      <w:r>
+        <w:rPr>
+          <w:rFonts w:ascii="Verdana" w:hAnsi="Verdana" w:cs="OpenSans-Regular"/>
+          <w:color w:val="666666"/>
+        </w:rPr>
+        <w:t>18px</w:t>
+      </w:r>
+    </w:p>
+    <w:p>
+      <w:pPr>
+        <w:autoSpaceDE w:val="0"/>
+        <w:autoSpaceDN w:val="0"/>
+        <w:adjustRightInd w:val="0"/>
+        <w:spacing w:after="0" w:line="240" w:lineRule="auto"/>
+        <w:rPr>
+          <w:rFonts w:ascii="Verdana" w:hAnsi="Verdana" w:cs="OpenSans-Regular"/>
+          <w:color w:val="666666"/>
+        </w:rPr>
+      </w:pPr>
+      <w:r>
+        <w:rPr>
+          <w:rFonts w:ascii="Verdana" w:hAnsi="Verdana" w:cs="OpenSans-Regular"/>
+          <w:color w:val="666666"/>
+        </w:rPr>
+        <w:t xml:space="preserve">Descuentos: </w:t>
+      </w:r>
+      <w:r>
+        <w:rPr>
+          <w:rFonts w:ascii="Verdana" w:hAnsi="Verdana" w:cs="OpenSans-Regular"/>
+          <w:color w:val="666666"/>
+        </w:rPr>
+        <w:t>12</w:t>
+      </w:r>
+      <w:r>
+        <w:rPr>
+          <w:rFonts w:ascii="Verdana" w:hAnsi="Verdana" w:cs="OpenSans-Regular"/>
+          <w:color w:val="666666"/>
+        </w:rPr>
+        <w:t>px</w:t>
+      </w:r>
+      <w:r>
+        <w:rPr>
+          <w:rFonts w:ascii="Verdana" w:hAnsi="Verdana" w:cs="OpenSans-Regular"/>
+          <w:color w:val="666666"/>
+        </w:rPr>
+        <w:t xml:space="preserve"> /</w:t>
+      </w:r>
+      <w:r>
+        <w:rPr>
+          <w:rFonts w:ascii="Verdana" w:hAnsi="Verdana" w:cs="OpenSans-Regular"/>
+          <w:color w:val="666666"/>
+        </w:rPr>
+        <w:t>1</w:t>
+      </w:r>
+      <w:r>
+        <w:rPr>
+          <w:rFonts w:ascii="Verdana" w:hAnsi="Verdana" w:cs="OpenSans-Regular"/>
+          <w:color w:val="666666"/>
+        </w:rPr>
+        <w:t>4</w:t>
+      </w:r>
+      <w:r>
+        <w:rPr>
+          <w:rFonts w:ascii="Verdana" w:hAnsi="Verdana" w:cs="OpenSans-Regular"/>
+          <w:color w:val="666666"/>
+        </w:rPr>
+        <w:t>px</w:t>
+      </w:r>
+      <w:r>
+        <w:rPr>
+          <w:rFonts w:ascii="Verdana" w:hAnsi="Verdana" w:cs="OpenSans-Regular"/>
+          <w:color w:val="666666"/>
+        </w:rPr>
+        <w:t>/16px /</w:t>
+      </w:r>
+      <w:r>
+        <w:rPr>
+          <w:rFonts w:ascii="Verdana" w:hAnsi="Verdana" w:cs="OpenSans-Regular"/>
+          <w:color w:val="666666"/>
+        </w:rPr>
+        <w:t>18px</w:t>
+      </w:r>
+      <w:r>
+        <w:rPr>
+          <w:rFonts w:ascii="Verdana" w:hAnsi="Verdana" w:cs="OpenSans-Regular"/>
+          <w:color w:val="666666"/>
+        </w:rPr>
+        <w:t xml:space="preserve"> </w:t>
+      </w:r>
+    </w:p>
+    <w:p>
+      <w:pPr>
+        <w:autoSpaceDE w:val="0"/>
+        <w:autoSpaceDN w:val="0"/>
+        <w:adjustRightInd w:val="0"/>
+        <w:spacing w:after="0" w:line="240" w:lineRule="auto"/>
+        <w:rPr>
+          <w:rFonts w:ascii="Verdana" w:hAnsi="Verdana" w:cs="OpenSans-Regular"/>
+          <w:color w:val="666666"/>
+        </w:rPr>
+      </w:pPr>
+      <w:r>
+        <w:rPr>
+          <w:rFonts w:ascii="Verdana" w:hAnsi="Verdana" w:cs="OpenSans-Regular"/>
+          <w:color w:val="666666"/>
+        </w:rPr>
+        <w:t xml:space="preserve">Descripciones: </w:t>
+      </w:r>
+      <w:r>
+        <w:rPr>
+          <w:rFonts w:ascii="Verdana" w:hAnsi="Verdana" w:cs="OpenSans-Regular"/>
+          <w:color w:val="666666"/>
+        </w:rPr>
+        <w:t>12</w:t>
+      </w:r>
+      <w:r>
+        <w:rPr>
+          <w:rFonts w:ascii="Verdana" w:hAnsi="Verdana" w:cs="OpenSans-Regular"/>
+          <w:color w:val="666666"/>
+        </w:rPr>
+        <w:t>px</w:t>
+      </w:r>
+      <w:r>
+        <w:rPr>
+          <w:rFonts w:ascii="Verdana" w:hAnsi="Verdana" w:cs="OpenSans-Regular"/>
+          <w:color w:val="666666"/>
+        </w:rPr>
+        <w:t xml:space="preserve"> /</w:t>
+      </w:r>
+      <w:r>
+        <w:rPr>
+          <w:rFonts w:ascii="Verdana" w:hAnsi="Verdana" w:cs="OpenSans-Regular"/>
+          <w:color w:val="666666"/>
+        </w:rPr>
+        <w:t>1</w:t>
+      </w:r>
+      <w:r>
+        <w:rPr>
+          <w:rFonts w:ascii="Verdana" w:hAnsi="Verdana" w:cs="OpenSans-Regular"/>
+          <w:color w:val="666666"/>
+        </w:rPr>
+        <w:t>4</w:t>
+      </w:r>
+      <w:r>
+        <w:rPr>
+          <w:rFonts w:ascii="Verdana" w:hAnsi="Verdana" w:cs="OpenSans-Regular"/>
+          <w:color w:val="666666"/>
+        </w:rPr>
+        <w:t>px</w:t>
+      </w:r>
+      <w:r>
+        <w:rPr>
+          <w:rFonts w:ascii="Verdana" w:hAnsi="Verdana" w:cs="OpenSans-Regular"/>
+          <w:color w:val="666666"/>
+        </w:rPr>
+        <w:t>/16px /</w:t>
+      </w:r>
+      <w:r>
+        <w:rPr>
+          <w:rFonts w:ascii="Verdana" w:hAnsi="Verdana" w:cs="OpenSans-Regular"/>
+          <w:color w:val="666666"/>
+        </w:rPr>
+        <w:t>18px</w:t>
+      </w:r>
+    </w:p>
+    <w:p>
+      <w:pPr>
+        <w:autoSpaceDE w:val="0"/>
+        <w:autoSpaceDN w:val="0"/>
+        <w:adjustRightInd w:val="0"/>
+        <w:spacing w:after="0" w:line="240" w:lineRule="auto"/>
+        <w:rPr>
+          <w:rFonts w:ascii="Verdana" w:hAnsi="Verdana" w:cs="OpenSans-Regular"/>
+          <w:color w:val="666666"/>
+        </w:rPr>
+      </w:pPr>
+    </w:p>
+    <w:p>
+      <w:pPr>
+        <w:autoSpaceDE w:val="0"/>
+        <w:autoSpaceDN w:val="0"/>
+        <w:adjustRightInd w:val="0"/>
+        <w:spacing w:after="0" w:line="240" w:lineRule="auto"/>
         <w:rPr>
           <w:rFonts w:ascii="Verdana" w:hAnsi="Verdana"/>
         </w:rPr>
       </w:pPr>
-      <w:r>
-        <w:rPr>
-          <w:rFonts w:ascii="Verdana" w:hAnsi="Verdana" w:cs="OpenSans-Regular"/>
-          <w:color w:val="666666"/>
-        </w:rPr>
-        <w:t>Descripciones: 16px</w:t>
-      </w:r>
+      <w:bookmarkStart w:id="0" w:name="_GoBack"/>
+      <w:bookmarkEnd w:id="0"/>
     </w:p>
     <w:sectPr>
       <w:pgSz w:w="11906" w:h="16838"/>

</xml_diff>